<commit_message>
Re-defined iRCT in README, updated meetingnote2023.2.1
</commit_message>
<xml_diff>
--- a/docs/meetingnotes/meetingnote2023.2.1.docx
+++ b/docs/meetingnotes/meetingnote2023.2.1.docx
@@ -125,7 +125,7 @@
           <w:sz w:val="24"/>
           <w:szCs w:val="24"/>
         </w:rPr>
-        <w:t>4</w:t>
+        <w:t>2</w:t>
       </w:r>
       <w:r>
         <w:rPr>
@@ -157,7 +157,7 @@
           <w:sz w:val="24"/>
           <w:szCs w:val="24"/>
         </w:rPr>
-        <w:t>5</w:t>
+        <w:t>3</w:t>
       </w:r>
       <w:r>
         <w:rPr>
@@ -197,31 +197,15 @@
           <w:sz w:val="24"/>
           <w:szCs w:val="24"/>
         </w:rPr>
-        <w:t>Jan</w:t>
-      </w:r>
-      <w:r>
-        <w:rPr>
-          <w:rFonts w:cs="Times New Roman (Body CS)"/>
-          <w:sz w:val="24"/>
-          <w:szCs w:val="24"/>
-        </w:rPr>
-        <w:t xml:space="preserve"> </w:t>
-      </w:r>
-      <w:r>
-        <w:rPr>
-          <w:rFonts w:cs="Times New Roman (Body CS)"/>
-          <w:sz w:val="24"/>
-          <w:szCs w:val="24"/>
-        </w:rPr>
-        <w:t>25</w:t>
-      </w:r>
-      <w:r>
-        <w:rPr>
-          <w:rFonts w:cs="Times New Roman (Body CS)"/>
-          <w:sz w:val="24"/>
-          <w:szCs w:val="24"/>
-        </w:rPr>
-        <w:t>, 202</w:t>
+        <w:t>2/1/</w:t>
+      </w:r>
+      <w:r>
+        <w:rPr>
+          <w:rFonts w:cs="Times New Roman (Body CS)"/>
+          <w:sz w:val="24"/>
+          <w:szCs w:val="24"/>
+        </w:rPr>
+        <w:t>202</w:t>
       </w:r>
       <w:r>
         <w:rPr>
@@ -918,6 +902,164 @@
     </w:p>
     <w:p>
       <w:pPr>
+        <w:rPr>
+          <w:sz w:val="24"/>
+          <w:szCs w:val="24"/>
+        </w:rPr>
+      </w:pPr>
+      <w:r>
+        <w:rPr>
+          <w:sz w:val="24"/>
+          <w:szCs w:val="24"/>
+        </w:rPr>
+        <w:lastRenderedPageBreak/>
+        <w:t>Jiang</w:t>
+      </w:r>
+      <w:r>
+        <w:rPr>
+          <w:sz w:val="24"/>
+          <w:szCs w:val="24"/>
+        </w:rPr>
+        <w:t>’s edit</w:t>
+      </w:r>
+      <w:r>
+        <w:rPr>
+          <w:sz w:val="24"/>
+          <w:szCs w:val="24"/>
+        </w:rPr>
+        <w:t>s</w:t>
+      </w:r>
+      <w:r>
+        <w:rPr>
+          <w:sz w:val="24"/>
+          <w:szCs w:val="24"/>
+        </w:rPr>
+        <w:t xml:space="preserve"> and comments based her testing of </w:t>
+      </w:r>
+      <w:proofErr w:type="spellStart"/>
+      <w:r>
+        <w:rPr>
+          <w:sz w:val="24"/>
+          <w:szCs w:val="24"/>
+        </w:rPr>
+        <w:t>iRCT</w:t>
+      </w:r>
+      <w:proofErr w:type="spellEnd"/>
+      <w:r>
+        <w:rPr>
+          <w:sz w:val="24"/>
+          <w:szCs w:val="24"/>
+        </w:rPr>
+        <w:t xml:space="preserve"> on 1/28/2023</w:t>
+      </w:r>
+    </w:p>
+    <w:p>
+      <w:pPr>
+        <w:rPr>
+          <w:sz w:val="24"/>
+          <w:szCs w:val="24"/>
+        </w:rPr>
+      </w:pPr>
+      <w:r>
+        <w:rPr>
+          <w:sz w:val="24"/>
+          <w:szCs w:val="24"/>
+        </w:rPr>
+        <w:t xml:space="preserve">1) Found error on README.md of </w:t>
+      </w:r>
+      <w:proofErr w:type="spellStart"/>
+      <w:r>
+        <w:rPr>
+          <w:sz w:val="24"/>
+          <w:szCs w:val="24"/>
+        </w:rPr>
+        <w:t>iRCT</w:t>
+      </w:r>
+      <w:proofErr w:type="spellEnd"/>
+      <w:r>
+        <w:rPr>
+          <w:sz w:val="24"/>
+          <w:szCs w:val="24"/>
+        </w:rPr>
+        <w:t>. See screenshot below.</w:t>
+      </w:r>
+    </w:p>
+    <w:p>
+      <w:pPr>
+        <w:rPr>
+          <w:sz w:val="24"/>
+          <w:szCs w:val="24"/>
+        </w:rPr>
+      </w:pPr>
+      <w:r>
+        <w:rPr>
+          <w:sz w:val="24"/>
+          <w:szCs w:val="24"/>
+        </w:rPr>
+        <w:t>2) R</w:t>
+      </w:r>
+      <w:r>
+        <w:rPr>
+          <w:sz w:val="24"/>
+          <w:szCs w:val="24"/>
+        </w:rPr>
+        <w:t>e</w:t>
+      </w:r>
+      <w:r>
+        <w:rPr>
+          <w:sz w:val="24"/>
+          <w:szCs w:val="24"/>
+        </w:rPr>
+        <w:t>v</w:t>
+      </w:r>
+      <w:r>
+        <w:rPr>
+          <w:sz w:val="24"/>
+          <w:szCs w:val="24"/>
+        </w:rPr>
+        <w:t>i</w:t>
+      </w:r>
+      <w:r>
+        <w:rPr>
+          <w:sz w:val="24"/>
+          <w:szCs w:val="24"/>
+        </w:rPr>
+        <w:t xml:space="preserve">sed </w:t>
+      </w:r>
+      <w:r>
+        <w:rPr>
+          <w:sz w:val="24"/>
+          <w:szCs w:val="24"/>
+        </w:rPr>
+        <w:t xml:space="preserve">and edited </w:t>
+      </w:r>
+      <w:proofErr w:type="spellStart"/>
+      <w:r>
+        <w:rPr>
+          <w:sz w:val="24"/>
+          <w:szCs w:val="24"/>
+        </w:rPr>
+        <w:t>iRCT</w:t>
+      </w:r>
+      <w:proofErr w:type="spellEnd"/>
+      <w:r>
+        <w:rPr>
+          <w:sz w:val="24"/>
+          <w:szCs w:val="24"/>
+        </w:rPr>
+        <w:t xml:space="preserve"> README.md</w:t>
+      </w:r>
+    </w:p>
+    <w:p>
+      <w:pPr>
+        <w:rPr>
+          <w:sz w:val="24"/>
+          <w:szCs w:val="24"/>
+        </w:rPr>
+      </w:pPr>
+    </w:p>
+    <w:p>
+      <w:pPr>
         <w:ind w:firstLine="220"/>
         <w:rPr>
           <w:sz w:val="24"/>
@@ -1272,6 +1414,7 @@
           <w:sz w:val="24"/>
           <w:szCs w:val="24"/>
         </w:rPr>
+        <w:lastRenderedPageBreak/>
         <w:t xml:space="preserve">Develop a web application for </w:t>
       </w:r>
       <w:proofErr w:type="spellStart"/>
@@ -1437,7 +1580,6 @@
           <w:sz w:val="24"/>
           <w:szCs w:val="24"/>
         </w:rPr>
-        <w:lastRenderedPageBreak/>
         <w:t xml:space="preserve"> </w:t>
       </w:r>
       <w:r>

</xml_diff>